<commit_message>
removed references from table
</commit_message>
<xml_diff>
--- a/NDAnalyticalReport/NDAnalyticalReportOutline.docx
+++ b/NDAnalyticalReport/NDAnalyticalReportOutline.docx
@@ -200,6 +200,7 @@
           <w:id w:val="-16082759"/>
           <w:citation/>
         </w:sdtPr>
+        <w:sdtEndPr/>
         <w:sdtContent>
           <w:r>
             <w:rPr>
@@ -271,6 +272,7 @@
           <w:id w:val="1413274672"/>
           <w:citation/>
         </w:sdtPr>
+        <w:sdtEndPr/>
         <w:sdtContent>
           <w:r>
             <w:rPr>
@@ -363,6 +365,7 @@
           <w:id w:val="-617836922"/>
           <w:citation/>
         </w:sdtPr>
+        <w:sdtEndPr/>
         <w:sdtContent>
           <w:r>
             <w:rPr>
@@ -434,6 +437,7 @@
           <w:id w:val="98539519"/>
           <w:citation/>
         </w:sdtPr>
+        <w:sdtEndPr/>
         <w:sdtContent>
           <w:r>
             <w:rPr>
@@ -505,6 +509,7 @@
           <w:id w:val="2121563486"/>
           <w:citation/>
         </w:sdtPr>
+        <w:sdtEndPr/>
         <w:sdtContent>
           <w:r>
             <w:rPr>
@@ -624,6 +629,7 @@
           <w:id w:val="-370533400"/>
           <w:citation/>
         </w:sdtPr>
+        <w:sdtEndPr/>
         <w:sdtContent>
           <w:r>
             <w:rPr>
@@ -695,6 +701,7 @@
           <w:id w:val="1892381465"/>
           <w:citation/>
         </w:sdtPr>
+        <w:sdtEndPr/>
         <w:sdtContent>
           <w:r>
             <w:rPr>
@@ -794,6 +801,7 @@
           <w:id w:val="2104138514"/>
           <w:citation/>
         </w:sdtPr>
+        <w:sdtEndPr/>
         <w:sdtContent>
           <w:r>
             <w:rPr>
@@ -865,6 +873,7 @@
           <w:id w:val="1533066833"/>
           <w:citation/>
         </w:sdtPr>
+        <w:sdtEndPr/>
         <w:sdtContent>
           <w:r>
             <w:rPr>
@@ -1043,6 +1052,7 @@
           <w:id w:val="-1522458091"/>
           <w:citation/>
         </w:sdtPr>
+        <w:sdtEndPr/>
         <w:sdtContent>
           <w:r>
             <w:rPr>
@@ -1142,6 +1152,7 @@
           <w:id w:val="818619231"/>
           <w:citation/>
         </w:sdtPr>
+        <w:sdtEndPr/>
         <w:sdtContent>
           <w:r>
             <w:rPr>
@@ -1220,6 +1231,7 @@
           <w:id w:val="59382049"/>
           <w:citation/>
         </w:sdtPr>
+        <w:sdtEndPr/>
         <w:sdtContent>
           <w:r>
             <w:rPr>
@@ -1319,6 +1331,7 @@
           <w:id w:val="-379476793"/>
           <w:citation/>
         </w:sdtPr>
+        <w:sdtEndPr/>
         <w:sdtContent>
           <w:r>
             <w:rPr>
@@ -1390,6 +1403,7 @@
           <w:id w:val="-640264966"/>
           <w:citation/>
         </w:sdtPr>
+        <w:sdtEndPr/>
         <w:sdtContent>
           <w:r>
             <w:rPr>
@@ -1512,6 +1526,7 @@
           <w:id w:val="-194690966"/>
           <w:citation/>
         </w:sdtPr>
+        <w:sdtEndPr/>
         <w:sdtContent>
           <w:r>
             <w:rPr>
@@ -1602,6 +1617,7 @@
           <w:id w:val="-639582870"/>
           <w:citation/>
         </w:sdtPr>
+        <w:sdtEndPr/>
         <w:sdtContent>
           <w:r>
             <w:rPr>
@@ -1673,6 +1689,7 @@
           <w:id w:val="89582697"/>
           <w:citation/>
         </w:sdtPr>
+        <w:sdtEndPr/>
         <w:sdtContent>
           <w:r>
             <w:rPr>
@@ -1744,6 +1761,7 @@
           <w:id w:val="-881088842"/>
           <w:citation/>
         </w:sdtPr>
+        <w:sdtEndPr/>
         <w:sdtContent>
           <w:r>
             <w:rPr>
@@ -1815,6 +1833,7 @@
           <w:id w:val="-1747640672"/>
           <w:citation/>
         </w:sdtPr>
+        <w:sdtEndPr/>
         <w:sdtContent>
           <w:r>
             <w:rPr>
@@ -1886,6 +1905,7 @@
           <w:id w:val="47195361"/>
           <w:citation/>
         </w:sdtPr>
+        <w:sdtEndPr/>
         <w:sdtContent>
           <w:r>
             <w:rPr>
@@ -1978,6 +1998,7 @@
           <w:id w:val="46427570"/>
           <w:citation/>
         </w:sdtPr>
+        <w:sdtEndPr/>
         <w:sdtContent>
           <w:r>
             <w:rPr>
@@ -2049,6 +2070,7 @@
           <w:id w:val="1837880117"/>
           <w:citation/>
         </w:sdtPr>
+        <w:sdtEndPr/>
         <w:sdtContent>
           <w:r>
             <w:rPr>
@@ -2197,6 +2219,7 @@
           <w:id w:val="2054416172"/>
           <w:citation/>
         </w:sdtPr>
+        <w:sdtEndPr/>
         <w:sdtContent>
           <w:r>
             <w:rPr>
@@ -2247,6 +2270,7 @@
           <w:id w:val="837822168"/>
           <w:citation/>
         </w:sdtPr>
+        <w:sdtEndPr/>
         <w:sdtContent>
           <w:r>
             <w:rPr>
@@ -2343,6 +2367,7 @@
           <w:id w:val="-1992397681"/>
           <w:citation/>
         </w:sdtPr>
+        <w:sdtEndPr/>
         <w:sdtContent>
           <w:r>
             <w:rPr>
@@ -2393,6 +2418,7 @@
           <w:id w:val="1620566212"/>
           <w:citation/>
         </w:sdtPr>
+        <w:sdtEndPr/>
         <w:sdtContent>
           <w:r>
             <w:rPr>
@@ -2486,6 +2512,7 @@
           <w:id w:val="592522632"/>
           <w:citation/>
         </w:sdtPr>
+        <w:sdtEndPr/>
         <w:sdtContent>
           <w:r>
             <w:rPr>
@@ -2582,6 +2609,7 @@
           <w:id w:val="432710181"/>
           <w:citation/>
         </w:sdtPr>
+        <w:sdtEndPr/>
         <w:sdtContent>
           <w:r>
             <w:rPr>
@@ -2651,6 +2679,7 @@
           <w:id w:val="-580526911"/>
           <w:citation/>
         </w:sdtPr>
+        <w:sdtEndPr/>
         <w:sdtContent>
           <w:r>
             <w:rPr>
@@ -2743,6 +2772,7 @@
           <w:id w:val="1566682805"/>
           <w:citation/>
         </w:sdtPr>
+        <w:sdtEndPr/>
         <w:sdtContent>
           <w:r>
             <w:rPr>
@@ -2830,6 +2860,7 @@
           <w:id w:val="1970555566"/>
           <w:citation/>
         </w:sdtPr>
+        <w:sdtEndPr/>
         <w:sdtContent>
           <w:r>
             <w:rPr>
@@ -2916,6 +2947,7 @@
           <w:id w:val="1468556294"/>
           <w:citation/>
         </w:sdtPr>
+        <w:sdtEndPr/>
         <w:sdtContent>
           <w:r>
             <w:rPr>
@@ -2994,6 +3026,7 @@
           <w:id w:val="-1315408390"/>
           <w:citation/>
         </w:sdtPr>
+        <w:sdtEndPr/>
         <w:sdtContent>
           <w:r>
             <w:rPr>
@@ -3095,6 +3128,7 @@
           <w:id w:val="-76751140"/>
           <w:citation/>
         </w:sdtPr>
+        <w:sdtEndPr/>
         <w:sdtContent>
           <w:r>
             <w:rPr>
@@ -3166,6 +3200,7 @@
           <w:id w:val="1247382522"/>
           <w:citation/>
         </w:sdtPr>
+        <w:sdtEndPr/>
         <w:sdtContent>
           <w:r>
             <w:rPr>
@@ -3286,6 +3321,7 @@
           <w:id w:val="-2039037883"/>
           <w:citation/>
         </w:sdtPr>
+        <w:sdtEndPr/>
         <w:sdtContent>
           <w:r>
             <w:rPr>
@@ -3358,6 +3394,7 @@
           <w:id w:val="-1242476730"/>
           <w:citation/>
         </w:sdtPr>
+        <w:sdtEndPr/>
         <w:sdtContent>
           <w:r>
             <w:rPr>
@@ -3429,6 +3466,7 @@
           <w:id w:val="239064355"/>
           <w:citation/>
         </w:sdtPr>
+        <w:sdtEndPr/>
         <w:sdtContent>
           <w:r>
             <w:rPr>
@@ -3522,6 +3560,7 @@
           <w:id w:val="756939678"/>
           <w:citation/>
         </w:sdtPr>
+        <w:sdtEndPr/>
         <w:sdtContent>
           <w:r>
             <w:rPr>
@@ -3679,6 +3718,7 @@
           <w:id w:val="887843515"/>
           <w:citation/>
         </w:sdtPr>
+        <w:sdtEndPr/>
         <w:sdtContent>
           <w:r>
             <w:rPr>
@@ -3764,6 +3804,7 @@
           <w:id w:val="110183320"/>
           <w:citation/>
         </w:sdtPr>
+        <w:sdtEndPr/>
         <w:sdtContent>
           <w:r>
             <w:rPr>
@@ -3833,6 +3874,7 @@
           <w:id w:val="-1847625310"/>
           <w:citation/>
         </w:sdtPr>
+        <w:sdtEndPr/>
         <w:sdtContent>
           <w:r>
             <w:rPr>
@@ -3904,6 +3946,7 @@
           <w:id w:val="-1121924589"/>
           <w:citation/>
         </w:sdtPr>
+        <w:sdtEndPr/>
         <w:sdtContent>
           <w:r>
             <w:rPr>
@@ -4003,6 +4046,7 @@
           <w:id w:val="423535928"/>
           <w:citation/>
         </w:sdtPr>
+        <w:sdtEndPr/>
         <w:sdtContent>
           <w:r>
             <w:rPr>
@@ -4077,6 +4121,7 @@
           <w:id w:val="-370603959"/>
           <w:citation/>
         </w:sdtPr>
+        <w:sdtEndPr/>
         <w:sdtContent>
           <w:r>
             <w:rPr>
@@ -4155,6 +4200,7 @@
           <w:id w:val="1937640277"/>
           <w:citation/>
         </w:sdtPr>
+        <w:sdtEndPr/>
         <w:sdtContent>
           <w:r>
             <w:rPr>
@@ -4226,6 +4272,7 @@
           <w:id w:val="-1357655240"/>
           <w:citation/>
         </w:sdtPr>
+        <w:sdtEndPr/>
         <w:sdtContent>
           <w:r>
             <w:rPr>
@@ -4353,6 +4400,7 @@
           <w:id w:val="726264748"/>
           <w:citation/>
         </w:sdtPr>
+        <w:sdtEndPr/>
         <w:sdtContent>
           <w:r>
             <w:rPr>
@@ -4424,6 +4472,7 @@
           <w:id w:val="418916114"/>
           <w:citation/>
         </w:sdtPr>
+        <w:sdtEndPr/>
         <w:sdtContent>
           <w:r>
             <w:rPr>
@@ -4530,6 +4579,7 @@
           <w:id w:val="-214898276"/>
           <w:citation/>
         </w:sdtPr>
+        <w:sdtEndPr/>
         <w:sdtContent>
           <w:r>
             <w:rPr>
@@ -4608,6 +4658,7 @@
           <w:id w:val="-265165934"/>
           <w:citation/>
         </w:sdtPr>
+        <w:sdtEndPr/>
         <w:sdtContent>
           <w:r>
             <w:rPr>
@@ -4677,6 +4728,7 @@
           <w:id w:val="-1540042189"/>
           <w:citation/>
         </w:sdtPr>
+        <w:sdtEndPr/>
         <w:sdtContent>
           <w:r>
             <w:rPr>
@@ -4748,6 +4800,7 @@
           <w:id w:val="-1360353822"/>
           <w:citation/>
         </w:sdtPr>
+        <w:sdtEndPr/>
         <w:sdtContent>
           <w:r>
             <w:rPr>
@@ -4869,6 +4922,7 @@
           <w:id w:val="2104062686"/>
           <w:citation/>
         </w:sdtPr>
+        <w:sdtEndPr/>
         <w:sdtContent>
           <w:r>
             <w:rPr>
@@ -4961,6 +5015,7 @@
           <w:id w:val="1068685081"/>
           <w:citation/>
         </w:sdtPr>
+        <w:sdtEndPr/>
         <w:sdtContent>
           <w:r>
             <w:rPr>
@@ -5033,6 +5088,7 @@
           <w:id w:val="-248124717"/>
           <w:citation/>
         </w:sdtPr>
+        <w:sdtEndPr/>
         <w:sdtContent>
           <w:r>
             <w:rPr>
@@ -5109,6 +5165,7 @@
           <w:id w:val="-1099098275"/>
           <w:citation/>
         </w:sdtPr>
+        <w:sdtEndPr/>
         <w:sdtContent>
           <w:r>
             <w:rPr>
@@ -5196,6 +5253,7 @@
           <w:id w:val="-1550299371"/>
           <w:citation/>
         </w:sdtPr>
+        <w:sdtEndPr/>
         <w:sdtContent>
           <w:r>
             <w:rPr>
@@ -5320,6 +5378,7 @@
           <w:id w:val="-1960556265"/>
           <w:citation/>
         </w:sdtPr>
+        <w:sdtEndPr/>
         <w:sdtContent>
           <w:r>
             <w:rPr>
@@ -5391,6 +5450,7 @@
           <w:id w:val="-257216741"/>
           <w:citation/>
         </w:sdtPr>
+        <w:sdtEndPr/>
         <w:sdtContent>
           <w:r>
             <w:rPr>
@@ -5460,6 +5520,7 @@
           <w:id w:val="-1614274132"/>
           <w:citation/>
         </w:sdtPr>
+        <w:sdtEndPr/>
         <w:sdtContent>
           <w:r>
             <w:rPr>
@@ -5590,502 +5651,762 @@
       <w:pPr>
         <w:jc w:val="center"/>
         <w:rPr>
+          <w:b/>
+        </w:rPr>
+      </w:pPr>
+    </w:p>
+    <w:p>
+      <w:pPr>
+        <w:pStyle w:val="Bibliography"/>
+        <w:spacing w:after="0"/>
+        <w:ind w:left="720" w:hanging="720"/>
+        <w:rPr>
           <w:noProof/>
-        </w:rPr>
-      </w:pPr>
-    </w:p>
-    <w:tbl>
-      <w:tblPr>
-        <w:tblW w:w="5000" w:type="pct"/>
-        <w:tblCellSpacing w:w="15" w:type="dxa"/>
-        <w:tblCellMar>
-          <w:top w:w="15" w:type="dxa"/>
-          <w:left w:w="15" w:type="dxa"/>
-          <w:bottom w:w="15" w:type="dxa"/>
-          <w:right w:w="15" w:type="dxa"/>
-        </w:tblCellMar>
-        <w:tblLook w:val="04A0" w:firstRow="1" w:lastRow="0" w:firstColumn="1" w:lastColumn="0" w:noHBand="0" w:noVBand="1"/>
-      </w:tblPr>
-      <w:tblGrid>
-        <w:gridCol w:w="254"/>
-        <w:gridCol w:w="9106"/>
-      </w:tblGrid>
-      <w:tr>
-        <w:trPr>
-          <w:tblCellSpacing w:w="15" w:type="dxa"/>
-        </w:trPr>
-        <w:tc>
-          <w:tcPr>
-            <w:tcW w:w="50" w:type="pct"/>
-            <w:hideMark/>
-          </w:tcPr>
-          <w:p>
-            <w:pPr>
-              <w:pStyle w:val="Bibliography"/>
-              <w:rPr>
-                <w:noProof/>
-                <w:sz w:val="24"/>
-                <w:szCs w:val="24"/>
-              </w:rPr>
-            </w:pPr>
-            <w:r>
-              <w:rPr>
-                <w:noProof/>
-              </w:rPr>
-              <w:t xml:space="preserve">[1] </w:t>
-            </w:r>
-          </w:p>
-        </w:tc>
-        <w:tc>
-          <w:tcPr>
-            <w:tcW w:w="0" w:type="auto"/>
-            <w:hideMark/>
-          </w:tcPr>
-          <w:p>
-            <w:pPr>
-              <w:pStyle w:val="Bibliography"/>
-              <w:rPr>
-                <w:noProof/>
-              </w:rPr>
-            </w:pPr>
-            <w:r>
-              <w:rPr>
-                <w:noProof/>
-              </w:rPr>
-              <w:t xml:space="preserve">Mayo, Clinic and Staff, "Agoraphobia," [Online]. </w:t>
-            </w:r>
-            <w:r>
-              <w:rPr>
-                <w:noProof/>
-                <w:lang w:val="fr-CA"/>
-              </w:rPr>
-              <w:t>Available: http://www.mayoclinic.org/diseases-conditions/agoraphobia/basics/definition/con-2002999</w:t>
-            </w:r>
-            <w:bookmarkStart w:id="0" w:name="_GoBack"/>
-            <w:bookmarkEnd w:id="0"/>
-            <w:r>
-              <w:rPr>
-                <w:noProof/>
-                <w:lang w:val="fr-CA"/>
-              </w:rPr>
-              <w:t xml:space="preserve">6. </w:t>
-            </w:r>
-            <w:r>
-              <w:rPr>
-                <w:noProof/>
-              </w:rPr>
-              <w:t>[Accessed 25 June 2016].</w:t>
-            </w:r>
-          </w:p>
-        </w:tc>
-      </w:tr>
-      <w:tr>
-        <w:trPr>
-          <w:tblCellSpacing w:w="15" w:type="dxa"/>
-        </w:trPr>
-        <w:tc>
-          <w:tcPr>
-            <w:tcW w:w="50" w:type="pct"/>
-            <w:hideMark/>
-          </w:tcPr>
-          <w:p>
-            <w:pPr>
-              <w:pStyle w:val="Bibliography"/>
-              <w:rPr>
-                <w:noProof/>
-              </w:rPr>
-            </w:pPr>
-            <w:r>
-              <w:rPr>
-                <w:noProof/>
-              </w:rPr>
-              <w:t xml:space="preserve">[2] </w:t>
-            </w:r>
-          </w:p>
-        </w:tc>
-        <w:tc>
-          <w:tcPr>
-            <w:tcW w:w="0" w:type="auto"/>
-            <w:hideMark/>
-          </w:tcPr>
-          <w:p>
-            <w:pPr>
-              <w:pStyle w:val="Bibliography"/>
-              <w:rPr>
-                <w:noProof/>
-              </w:rPr>
-            </w:pPr>
-            <w:r>
-              <w:rPr>
-                <w:noProof/>
-              </w:rPr>
-              <w:t>A. Tversky and D. Kahneman, "Availability: A heuristic for judging frequency and probability," September 1973. [Online]. Available: http://people.umass.edu/biep540w/pdf/Tversky%20availability.pdf. [Accessed 03 July 2016].</w:t>
-            </w:r>
-          </w:p>
-        </w:tc>
-      </w:tr>
-      <w:tr>
-        <w:trPr>
-          <w:tblCellSpacing w:w="15" w:type="dxa"/>
-        </w:trPr>
-        <w:tc>
-          <w:tcPr>
-            <w:tcW w:w="50" w:type="pct"/>
-            <w:hideMark/>
-          </w:tcPr>
-          <w:p>
-            <w:pPr>
-              <w:pStyle w:val="Bibliography"/>
-              <w:rPr>
-                <w:noProof/>
-              </w:rPr>
-            </w:pPr>
-            <w:r>
-              <w:rPr>
-                <w:noProof/>
-              </w:rPr>
-              <w:t xml:space="preserve">[3] </w:t>
-            </w:r>
-          </w:p>
-        </w:tc>
-        <w:tc>
-          <w:tcPr>
-            <w:tcW w:w="0" w:type="auto"/>
-            <w:hideMark/>
-          </w:tcPr>
-          <w:p>
-            <w:pPr>
-              <w:pStyle w:val="Bibliography"/>
-              <w:rPr>
-                <w:noProof/>
-              </w:rPr>
-            </w:pPr>
-            <w:r>
-              <w:rPr>
-                <w:noProof/>
-              </w:rPr>
-              <w:t>E. Silver, D. Holman and R. Garfinb, "Media's role in broadcasting acute stress following the Boston Marathon bombings," November 2013. [Online]. Available: http://www.pnas.org/content/111/1/93.full.pdf. [Accessed 28 June 2016].</w:t>
-            </w:r>
-          </w:p>
-        </w:tc>
-      </w:tr>
-      <w:tr>
-        <w:trPr>
-          <w:tblCellSpacing w:w="15" w:type="dxa"/>
-        </w:trPr>
-        <w:tc>
-          <w:tcPr>
-            <w:tcW w:w="50" w:type="pct"/>
-            <w:hideMark/>
-          </w:tcPr>
-          <w:p>
-            <w:pPr>
-              <w:pStyle w:val="Bibliography"/>
-              <w:rPr>
-                <w:noProof/>
-              </w:rPr>
-            </w:pPr>
-            <w:r>
-              <w:rPr>
-                <w:noProof/>
-              </w:rPr>
-              <w:t xml:space="preserve">[4] </w:t>
-            </w:r>
-          </w:p>
-        </w:tc>
-        <w:tc>
-          <w:tcPr>
-            <w:tcW w:w="0" w:type="auto"/>
-            <w:hideMark/>
-          </w:tcPr>
-          <w:p>
-            <w:pPr>
-              <w:pStyle w:val="Bibliography"/>
-              <w:rPr>
-                <w:noProof/>
-              </w:rPr>
-            </w:pPr>
-            <w:r>
-              <w:rPr>
-                <w:noProof/>
-              </w:rPr>
-              <w:t>"Traumatic events in the new causes spikes in stress," July 2014. [Online]. Available: https://www.anxiety.org/news-increases-stress. [Accessed 28 June 2016].</w:t>
-            </w:r>
-          </w:p>
-        </w:tc>
-      </w:tr>
-      <w:tr>
-        <w:trPr>
-          <w:tblCellSpacing w:w="15" w:type="dxa"/>
-        </w:trPr>
-        <w:tc>
-          <w:tcPr>
-            <w:tcW w:w="50" w:type="pct"/>
-            <w:hideMark/>
-          </w:tcPr>
-          <w:p>
-            <w:pPr>
-              <w:pStyle w:val="Bibliography"/>
-              <w:rPr>
-                <w:noProof/>
-              </w:rPr>
-            </w:pPr>
-            <w:r>
-              <w:rPr>
-                <w:noProof/>
-              </w:rPr>
-              <w:t xml:space="preserve">[5] </w:t>
-            </w:r>
-          </w:p>
-        </w:tc>
-        <w:tc>
-          <w:tcPr>
-            <w:tcW w:w="0" w:type="auto"/>
-            <w:hideMark/>
-          </w:tcPr>
-          <w:p>
-            <w:pPr>
-              <w:pStyle w:val="Bibliography"/>
-              <w:rPr>
-                <w:noProof/>
-              </w:rPr>
-            </w:pPr>
-            <w:r>
-              <w:rPr>
-                <w:noProof/>
-              </w:rPr>
-              <w:t>R. Leadbetter, "Why you never need to leave your house again (except in a medical emergency)," June 2016. [Online]. Available: http://www.heraldscotland.com/news/14566288.Why_you_never_need_to_leave_your_house_again__except_in_a_medical_emergency_/. [Accessed 25 June 2016].</w:t>
-            </w:r>
-          </w:p>
-        </w:tc>
-      </w:tr>
-      <w:tr>
-        <w:trPr>
-          <w:tblCellSpacing w:w="15" w:type="dxa"/>
-        </w:trPr>
-        <w:tc>
-          <w:tcPr>
-            <w:tcW w:w="50" w:type="pct"/>
-            <w:hideMark/>
-          </w:tcPr>
-          <w:p>
-            <w:pPr>
-              <w:pStyle w:val="Bibliography"/>
-              <w:rPr>
-                <w:noProof/>
-              </w:rPr>
-            </w:pPr>
-            <w:r>
-              <w:rPr>
-                <w:noProof/>
-              </w:rPr>
-              <w:t xml:space="preserve">[6] </w:t>
-            </w:r>
-          </w:p>
-        </w:tc>
-        <w:tc>
-          <w:tcPr>
-            <w:tcW w:w="0" w:type="auto"/>
-            <w:hideMark/>
-          </w:tcPr>
-          <w:p>
-            <w:pPr>
-              <w:pStyle w:val="Bibliography"/>
-              <w:rPr>
-                <w:noProof/>
-              </w:rPr>
-            </w:pPr>
-            <w:r>
-              <w:rPr>
-                <w:noProof/>
-              </w:rPr>
-              <w:t>C. Stobing, "How to Use the Internet to Never Leave Your House Again," June 2015. [Online]. Available: http://www.howtogeek.com/216828/how-to-use-the-internet-to-never-leave-your-house-again. [Accessed 28 June 2016].</w:t>
-            </w:r>
-          </w:p>
-        </w:tc>
-      </w:tr>
-      <w:tr>
-        <w:trPr>
-          <w:tblCellSpacing w:w="15" w:type="dxa"/>
-        </w:trPr>
-        <w:tc>
-          <w:tcPr>
-            <w:tcW w:w="50" w:type="pct"/>
-            <w:hideMark/>
-          </w:tcPr>
-          <w:p>
-            <w:pPr>
-              <w:pStyle w:val="Bibliography"/>
-              <w:rPr>
-                <w:noProof/>
-              </w:rPr>
-            </w:pPr>
-            <w:r>
-              <w:rPr>
-                <w:noProof/>
-              </w:rPr>
-              <w:t xml:space="preserve">[7] </w:t>
-            </w:r>
-          </w:p>
-        </w:tc>
-        <w:tc>
-          <w:tcPr>
-            <w:tcW w:w="0" w:type="auto"/>
-            <w:hideMark/>
-          </w:tcPr>
-          <w:p>
-            <w:pPr>
-              <w:pStyle w:val="Bibliography"/>
-              <w:rPr>
-                <w:noProof/>
-              </w:rPr>
-            </w:pPr>
-            <w:r>
-              <w:rPr>
-                <w:noProof/>
-              </w:rPr>
-              <w:t>J. Bennett, "A Broken Utopia? The Internet and Health Activism," April 2015. [Online]. Available: http://davidhealy.org/a-broken-utopia-the-internet-and-health-activism/. [Accessed 11 July 2016].</w:t>
-            </w:r>
-          </w:p>
-        </w:tc>
-      </w:tr>
-      <w:tr>
-        <w:trPr>
-          <w:tblCellSpacing w:w="15" w:type="dxa"/>
-        </w:trPr>
-        <w:tc>
-          <w:tcPr>
-            <w:tcW w:w="50" w:type="pct"/>
-            <w:hideMark/>
-          </w:tcPr>
-          <w:p>
-            <w:pPr>
-              <w:pStyle w:val="Bibliography"/>
-              <w:rPr>
-                <w:noProof/>
-              </w:rPr>
-            </w:pPr>
-            <w:r>
-              <w:rPr>
-                <w:noProof/>
-              </w:rPr>
-              <w:t xml:space="preserve">[8] </w:t>
-            </w:r>
-          </w:p>
-        </w:tc>
-        <w:tc>
-          <w:tcPr>
-            <w:tcW w:w="0" w:type="auto"/>
-            <w:hideMark/>
-          </w:tcPr>
-          <w:p>
-            <w:pPr>
-              <w:pStyle w:val="Bibliography"/>
-              <w:rPr>
-                <w:noProof/>
-              </w:rPr>
-            </w:pPr>
-            <w:r>
-              <w:rPr>
-                <w:noProof/>
-              </w:rPr>
-              <w:t>AwkwardArley, "Pokemon Go Stories," July 2016. [Online]. Available: https://www.reddit.com/r/PokemonGoStories/comments/4s6h46/a_legitimate_reason_to_leave_my_house/. [Accessed 14 July 2016].</w:t>
-            </w:r>
-          </w:p>
-        </w:tc>
-      </w:tr>
-      <w:tr>
-        <w:trPr>
-          <w:tblCellSpacing w:w="15" w:type="dxa"/>
-        </w:trPr>
-        <w:tc>
-          <w:tcPr>
-            <w:tcW w:w="50" w:type="pct"/>
-            <w:hideMark/>
-          </w:tcPr>
-          <w:p>
-            <w:pPr>
-              <w:pStyle w:val="Bibliography"/>
-              <w:rPr>
-                <w:noProof/>
-              </w:rPr>
-            </w:pPr>
-            <w:r>
-              <w:rPr>
-                <w:noProof/>
-              </w:rPr>
-              <w:t xml:space="preserve">[9] </w:t>
-            </w:r>
-          </w:p>
-        </w:tc>
-        <w:tc>
-          <w:tcPr>
-            <w:tcW w:w="0" w:type="auto"/>
-            <w:hideMark/>
-          </w:tcPr>
-          <w:p>
-            <w:pPr>
-              <w:pStyle w:val="Bibliography"/>
-              <w:rPr>
-                <w:noProof/>
-              </w:rPr>
-            </w:pPr>
-            <w:r>
-              <w:rPr>
-                <w:noProof/>
-              </w:rPr>
-              <w:t>P. Wolf and J.Jacobs, "GPS Technology and Human Psychological Research: A Methodological Proposal," 2010. [Online]. Available: https://www.researchgate.net/profile/Pedro_Wolf/publication/232075531_GPS_Technology_and_Human_Psychological_Research_A_Methodological_Proposal/links/09e4150757bbbe30f3000000.pdf. [Accessed 25 June 2016].</w:t>
-            </w:r>
-          </w:p>
-        </w:tc>
-      </w:tr>
-      <w:tr>
-        <w:trPr>
-          <w:tblCellSpacing w:w="15" w:type="dxa"/>
-        </w:trPr>
-        <w:tc>
-          <w:tcPr>
-            <w:tcW w:w="50" w:type="pct"/>
-            <w:hideMark/>
-          </w:tcPr>
-          <w:p>
-            <w:pPr>
-              <w:pStyle w:val="Bibliography"/>
-              <w:rPr>
-                <w:noProof/>
-              </w:rPr>
-            </w:pPr>
-            <w:r>
-              <w:rPr>
-                <w:noProof/>
-              </w:rPr>
-              <w:t xml:space="preserve">[10] </w:t>
-            </w:r>
-          </w:p>
-        </w:tc>
-        <w:tc>
-          <w:tcPr>
-            <w:tcW w:w="0" w:type="auto"/>
-            <w:hideMark/>
-          </w:tcPr>
-          <w:p>
-            <w:pPr>
-              <w:pStyle w:val="Bibliography"/>
-              <w:rPr>
-                <w:noProof/>
-              </w:rPr>
-            </w:pPr>
-            <w:r>
-              <w:rPr>
-                <w:noProof/>
-              </w:rPr>
-              <w:t>H. V. Martin, C. Botella, A. Garcia-Palacios and J. Osma, "Virtual Reality Exposure in the Treatment of Panic Disorder With Agoraphobia: A Case Study (Vol 14)," January 2007. [Online]. Available: http://ra.ocls.ca/ra/login.aspx?inst=conestoga&amp;url=http://search.ebscohost.com.eztest.ocls.ca/login.aspx?direct=true&amp;db=edselp&amp;AN=S1077722906001271&amp;site=eds-live&amp;scope=site. [Accessed 10 July 2016].</w:t>
-            </w:r>
-          </w:p>
-        </w:tc>
-      </w:tr>
-    </w:tbl>
-    <w:p/>
+          <w:sz w:val="21"/>
+          <w:szCs w:val="21"/>
+        </w:rPr>
+      </w:pPr>
+      <w:r>
+        <w:rPr>
+          <w:noProof/>
+          <w:sz w:val="21"/>
+          <w:szCs w:val="21"/>
+        </w:rPr>
+        <w:t>1.</w:t>
+      </w:r>
+      <w:r>
+        <w:rPr>
+          <w:noProof/>
+          <w:sz w:val="21"/>
+          <w:szCs w:val="21"/>
+        </w:rPr>
+        <w:tab/>
+      </w:r>
+      <w:r>
+        <w:rPr>
+          <w:noProof/>
+          <w:sz w:val="21"/>
+          <w:szCs w:val="21"/>
+        </w:rPr>
+        <w:t xml:space="preserve">Mayo, Clinic and Staff, "Agoraphobia," [Online]. </w:t>
+      </w:r>
+      <w:r>
+        <w:rPr>
+          <w:noProof/>
+          <w:sz w:val="21"/>
+          <w:szCs w:val="21"/>
+          <w:lang w:val="fr-CA"/>
+        </w:rPr>
+        <w:t xml:space="preserve">Available: </w:t>
+      </w:r>
+      <w:r>
+        <w:rPr>
+          <w:noProof/>
+          <w:sz w:val="21"/>
+          <w:szCs w:val="21"/>
+          <w:lang w:val="fr-CA"/>
+        </w:rPr>
+        <w:t>http://www.mayoclinic.org/diseases-</w:t>
+      </w:r>
+      <w:r>
+        <w:rPr>
+          <w:noProof/>
+          <w:sz w:val="21"/>
+          <w:szCs w:val="21"/>
+          <w:lang w:val="fr-CA"/>
+        </w:rPr>
+        <w:t xml:space="preserve">conditions/agoraphobia/basics/definition/con-20029996. </w:t>
+      </w:r>
+      <w:r>
+        <w:rPr>
+          <w:noProof/>
+          <w:sz w:val="21"/>
+          <w:szCs w:val="21"/>
+        </w:rPr>
+        <w:t>[Accessed 25 June 2016].</w:t>
+      </w:r>
+    </w:p>
+    <w:p>
+      <w:pPr>
+        <w:pStyle w:val="Bibliography"/>
+        <w:spacing w:after="0"/>
+      </w:pPr>
+    </w:p>
+    <w:p>
+      <w:pPr>
+        <w:pStyle w:val="Bibliography"/>
+        <w:spacing w:after="0"/>
+        <w:ind w:left="720" w:hanging="720"/>
+        <w:rPr>
+          <w:noProof/>
+          <w:sz w:val="21"/>
+          <w:szCs w:val="21"/>
+        </w:rPr>
+      </w:pPr>
+      <w:r>
+        <w:t>2.</w:t>
+      </w:r>
+      <w:r>
+        <w:tab/>
+      </w:r>
+      <w:r>
+        <w:rPr>
+          <w:noProof/>
+          <w:sz w:val="21"/>
+          <w:szCs w:val="21"/>
+        </w:rPr>
+        <w:t xml:space="preserve">A. Tversky and D. Kahneman, "Availability: A heuristic for judging frequency and probability," September 1973. [Online]. </w:t>
+      </w:r>
+      <w:r>
+        <w:rPr>
+          <w:noProof/>
+          <w:sz w:val="21"/>
+          <w:szCs w:val="21"/>
+          <w:lang w:val="en-CA"/>
+        </w:rPr>
+        <w:t xml:space="preserve">Available: </w:t>
+      </w:r>
+      <w:r>
+        <w:rPr>
+          <w:noProof/>
+          <w:sz w:val="21"/>
+          <w:szCs w:val="21"/>
+          <w:lang w:val="en-CA"/>
+        </w:rPr>
+        <w:t xml:space="preserve">http://people.umass.edu/biep540w/pdf/Tversky%20availability.pdf. </w:t>
+      </w:r>
+      <w:r>
+        <w:rPr>
+          <w:noProof/>
+          <w:sz w:val="21"/>
+          <w:szCs w:val="21"/>
+        </w:rPr>
+        <w:t>[Accessed 03 July 2016].</w:t>
+      </w:r>
+    </w:p>
+    <w:p>
+      <w:pPr>
+        <w:pStyle w:val="Bibliography"/>
+        <w:spacing w:after="0"/>
+      </w:pPr>
+    </w:p>
+    <w:p>
+      <w:pPr>
+        <w:pStyle w:val="Bibliography"/>
+        <w:spacing w:after="0"/>
+        <w:ind w:left="720" w:hanging="720"/>
+        <w:rPr>
+          <w:noProof/>
+          <w:sz w:val="21"/>
+          <w:szCs w:val="21"/>
+        </w:rPr>
+      </w:pPr>
+      <w:r>
+        <w:t xml:space="preserve">3. </w:t>
+      </w:r>
+      <w:r>
+        <w:tab/>
+      </w:r>
+      <w:r>
+        <w:rPr>
+          <w:noProof/>
+          <w:sz w:val="21"/>
+          <w:szCs w:val="21"/>
+        </w:rPr>
+        <w:t>E. Silver, D. Holman and R. Garfinb, "Media's role in broadcasting acute stress following the Boston Marathon bombings," November 2013. [Online]. Available:</w:t>
+      </w:r>
+      <w:r>
+        <w:rPr>
+          <w:noProof/>
+          <w:sz w:val="21"/>
+          <w:szCs w:val="21"/>
+        </w:rPr>
+        <w:t xml:space="preserve"> j</w:t>
+      </w:r>
+      <w:r>
+        <w:rPr>
+          <w:noProof/>
+          <w:sz w:val="21"/>
+          <w:szCs w:val="21"/>
+        </w:rPr>
+        <w:t xml:space="preserve">ttp://www.pnas.org/content/111/1/93.full.pdf. </w:t>
+      </w:r>
+      <w:r>
+        <w:rPr>
+          <w:noProof/>
+          <w:sz w:val="21"/>
+          <w:szCs w:val="21"/>
+        </w:rPr>
+        <w:t xml:space="preserve"> [</w:t>
+      </w:r>
+      <w:r>
+        <w:rPr>
+          <w:noProof/>
+          <w:sz w:val="21"/>
+          <w:szCs w:val="21"/>
+        </w:rPr>
+        <w:t>Accessed 28 June 2016].</w:t>
+      </w:r>
+    </w:p>
+    <w:p>
+      <w:pPr>
+        <w:spacing w:after="0"/>
+        <w:rPr>
+          <w:lang w:val="en-US"/>
+        </w:rPr>
+      </w:pPr>
+    </w:p>
+    <w:p>
+      <w:pPr>
+        <w:pStyle w:val="Bibliography"/>
+        <w:spacing w:after="0"/>
+        <w:ind w:left="720" w:hanging="720"/>
+        <w:rPr>
+          <w:noProof/>
+          <w:sz w:val="21"/>
+          <w:szCs w:val="21"/>
+        </w:rPr>
+      </w:pPr>
+      <w:r>
+        <w:t>4.</w:t>
+      </w:r>
+      <w:r>
+        <w:tab/>
+      </w:r>
+      <w:r>
+        <w:rPr>
+          <w:noProof/>
+          <w:sz w:val="21"/>
+          <w:szCs w:val="21"/>
+        </w:rPr>
+        <w:t>"Traumatic events in the new causes spikes in stress," July 2014. [Online]. Available: https://www.anxiety.org/news-increases-stress. [Accessed 28 June 2016].</w:t>
+      </w:r>
+    </w:p>
+    <w:p>
+      <w:pPr>
+        <w:spacing w:after="0"/>
+        <w:rPr>
+          <w:lang w:val="en-US"/>
+        </w:rPr>
+      </w:pPr>
+    </w:p>
+    <w:p>
+      <w:pPr>
+        <w:pStyle w:val="Bibliography"/>
+        <w:spacing w:after="0"/>
+        <w:ind w:left="720" w:hanging="720"/>
+        <w:rPr>
+          <w:noProof/>
+          <w:sz w:val="21"/>
+          <w:szCs w:val="21"/>
+          <w:lang w:val="fr-CA"/>
+        </w:rPr>
+      </w:pPr>
+      <w:r>
+        <w:t>5.</w:t>
+      </w:r>
+      <w:r>
+        <w:tab/>
+      </w:r>
+      <w:r>
+        <w:rPr>
+          <w:noProof/>
+          <w:sz w:val="21"/>
+          <w:szCs w:val="21"/>
+        </w:rPr>
+        <w:t xml:space="preserve">R. Leadbetter, "Why you never need to leave your house again (except in a medical emergency)," June 2016. [Online]. </w:t>
+      </w:r>
+      <w:r>
+        <w:rPr>
+          <w:noProof/>
+          <w:sz w:val="21"/>
+          <w:szCs w:val="21"/>
+          <w:lang w:val="fr-CA"/>
+        </w:rPr>
+        <w:t xml:space="preserve">Available: </w:t>
+      </w:r>
+      <w:r>
+        <w:rPr>
+          <w:noProof/>
+          <w:sz w:val="21"/>
+          <w:szCs w:val="21"/>
+          <w:lang w:val="fr-CA"/>
+        </w:rPr>
+        <w:t>http://www.heraldscotland.com/news/14566288.Why_you_never_need_to_leave_your_house_</w:t>
+      </w:r>
+    </w:p>
+    <w:p>
+      <w:pPr>
+        <w:pStyle w:val="Bibliography"/>
+        <w:spacing w:after="0"/>
+        <w:ind w:left="720"/>
+        <w:rPr>
+          <w:noProof/>
+          <w:sz w:val="21"/>
+          <w:szCs w:val="21"/>
+        </w:rPr>
+      </w:pPr>
+      <w:r>
+        <w:rPr>
+          <w:noProof/>
+          <w:sz w:val="21"/>
+          <w:szCs w:val="21"/>
+          <w:lang w:val="en-CA"/>
+        </w:rPr>
+        <w:t>again__exce</w:t>
+      </w:r>
+      <w:r>
+        <w:rPr>
+          <w:noProof/>
+          <w:sz w:val="21"/>
+          <w:szCs w:val="21"/>
+          <w:lang w:val="en-CA"/>
+        </w:rPr>
+        <w:t>p</w:t>
+      </w:r>
+      <w:r>
+        <w:rPr>
+          <w:noProof/>
+          <w:sz w:val="21"/>
+          <w:szCs w:val="21"/>
+          <w:lang w:val="en-CA"/>
+        </w:rPr>
+        <w:t xml:space="preserve">t_in_a_medical_emergency_/. </w:t>
+      </w:r>
+      <w:r>
+        <w:rPr>
+          <w:noProof/>
+          <w:sz w:val="21"/>
+          <w:szCs w:val="21"/>
+        </w:rPr>
+        <w:t>[Accessed 25 June 2016].</w:t>
+      </w:r>
+    </w:p>
+    <w:p>
+      <w:pPr>
+        <w:spacing w:after="0"/>
+        <w:rPr>
+          <w:lang w:val="en-US"/>
+        </w:rPr>
+      </w:pPr>
+    </w:p>
+    <w:p>
+      <w:pPr>
+        <w:pStyle w:val="Bibliography"/>
+        <w:spacing w:after="0"/>
+        <w:ind w:left="720" w:hanging="720"/>
+        <w:rPr>
+          <w:noProof/>
+          <w:sz w:val="21"/>
+          <w:szCs w:val="21"/>
+        </w:rPr>
+      </w:pPr>
+      <w:r>
+        <w:t>6.</w:t>
+      </w:r>
+      <w:r>
+        <w:rPr>
+          <w:noProof/>
+          <w:sz w:val="21"/>
+          <w:szCs w:val="21"/>
+        </w:rPr>
+        <w:t xml:space="preserve"> </w:t>
+      </w:r>
+      <w:r>
+        <w:rPr>
+          <w:noProof/>
+          <w:sz w:val="21"/>
+          <w:szCs w:val="21"/>
+        </w:rPr>
+        <w:tab/>
+      </w:r>
+      <w:r>
+        <w:rPr>
+          <w:noProof/>
+          <w:sz w:val="21"/>
+          <w:szCs w:val="21"/>
+        </w:rPr>
+        <w:t xml:space="preserve">C. Stobing, "How to Use the Internet to Never Leave Your House Again," June 2015. [Online]. </w:t>
+      </w:r>
+      <w:r>
+        <w:rPr>
+          <w:noProof/>
+          <w:sz w:val="21"/>
+          <w:szCs w:val="21"/>
+          <w:lang w:val="en-CA"/>
+        </w:rPr>
+        <w:t>Available: http://www.howtogeek.com/216828/how-to-use-the-internet-to-never-</w:t>
+      </w:r>
+      <w:r>
+        <w:rPr>
+          <w:noProof/>
+          <w:sz w:val="21"/>
+          <w:szCs w:val="21"/>
+          <w:lang w:val="en-CA"/>
+        </w:rPr>
+        <w:t xml:space="preserve">leave-your-house-again. </w:t>
+      </w:r>
+      <w:r>
+        <w:rPr>
+          <w:noProof/>
+          <w:sz w:val="21"/>
+          <w:szCs w:val="21"/>
+          <w:lang w:val="en-CA"/>
+        </w:rPr>
+        <w:t>[</w:t>
+      </w:r>
+      <w:r>
+        <w:rPr>
+          <w:noProof/>
+          <w:sz w:val="21"/>
+          <w:szCs w:val="21"/>
+        </w:rPr>
+        <w:t>Accessed 28 June 2016].</w:t>
+      </w:r>
+    </w:p>
+    <w:p>
+      <w:pPr>
+        <w:spacing w:after="0"/>
+        <w:rPr>
+          <w:lang w:val="en-US"/>
+        </w:rPr>
+      </w:pPr>
+    </w:p>
+    <w:p>
+      <w:pPr>
+        <w:pStyle w:val="Bibliography"/>
+        <w:spacing w:after="0"/>
+        <w:ind w:left="720" w:hanging="720"/>
+        <w:rPr>
+          <w:noProof/>
+          <w:sz w:val="21"/>
+          <w:szCs w:val="21"/>
+        </w:rPr>
+      </w:pPr>
+      <w:r>
+        <w:t>7.</w:t>
+      </w:r>
+      <w:r>
+        <w:rPr>
+          <w:noProof/>
+          <w:sz w:val="21"/>
+          <w:szCs w:val="21"/>
+        </w:rPr>
+        <w:t xml:space="preserve"> </w:t>
+      </w:r>
+      <w:r>
+        <w:rPr>
+          <w:noProof/>
+          <w:sz w:val="21"/>
+          <w:szCs w:val="21"/>
+        </w:rPr>
+        <w:tab/>
+      </w:r>
+      <w:r>
+        <w:rPr>
+          <w:noProof/>
+          <w:sz w:val="21"/>
+          <w:szCs w:val="21"/>
+        </w:rPr>
+        <w:t xml:space="preserve">J. Bennett, "A Broken Utopia? The Internet and Health Activism," April 2015. [Online]. </w:t>
+      </w:r>
+      <w:r>
+        <w:rPr>
+          <w:noProof/>
+          <w:sz w:val="21"/>
+          <w:szCs w:val="21"/>
+          <w:lang w:val="en-CA"/>
+        </w:rPr>
+        <w:t xml:space="preserve">Available: http://davidhealy.org/a-broken-utopia-the-internet-and-health-activism/. </w:t>
+      </w:r>
+      <w:r>
+        <w:rPr>
+          <w:noProof/>
+          <w:sz w:val="21"/>
+          <w:szCs w:val="21"/>
+        </w:rPr>
+        <w:t>[Accessed 11 July 2016].</w:t>
+      </w:r>
+    </w:p>
+    <w:p>
+      <w:pPr>
+        <w:spacing w:after="0"/>
+        <w:rPr>
+          <w:lang w:val="en-US"/>
+        </w:rPr>
+      </w:pPr>
+    </w:p>
+    <w:p>
+      <w:pPr>
+        <w:pStyle w:val="Bibliography"/>
+        <w:spacing w:after="0"/>
+        <w:ind w:left="720" w:hanging="720"/>
+        <w:rPr>
+          <w:noProof/>
+          <w:sz w:val="21"/>
+          <w:szCs w:val="21"/>
+          <w:lang w:val="fr-CA"/>
+        </w:rPr>
+      </w:pPr>
+      <w:r>
+        <w:t>8.</w:t>
+      </w:r>
+      <w:r>
+        <w:rPr>
+          <w:noProof/>
+          <w:sz w:val="21"/>
+          <w:szCs w:val="21"/>
+        </w:rPr>
+        <w:t xml:space="preserve"> </w:t>
+      </w:r>
+      <w:r>
+        <w:rPr>
+          <w:noProof/>
+          <w:sz w:val="21"/>
+          <w:szCs w:val="21"/>
+        </w:rPr>
+        <w:tab/>
+      </w:r>
+      <w:r>
+        <w:rPr>
+          <w:noProof/>
+          <w:sz w:val="21"/>
+          <w:szCs w:val="21"/>
+        </w:rPr>
+        <w:t xml:space="preserve">AwkwardArley, "Pokemon Go Stories," July 2016. [Online]. </w:t>
+      </w:r>
+      <w:r>
+        <w:rPr>
+          <w:noProof/>
+          <w:sz w:val="21"/>
+          <w:szCs w:val="21"/>
+          <w:lang w:val="fr-CA"/>
+        </w:rPr>
+        <w:t xml:space="preserve">Available: </w:t>
+      </w:r>
+      <w:r>
+        <w:rPr>
+          <w:noProof/>
+          <w:sz w:val="21"/>
+          <w:szCs w:val="21"/>
+          <w:lang w:val="fr-CA"/>
+        </w:rPr>
+        <w:t>https://www.reddit.com/r/PokemonGoStories/comments/4s6h46/a_legitimate_reason_to_leave</w:t>
+      </w:r>
+    </w:p>
+    <w:p>
+      <w:pPr>
+        <w:pStyle w:val="Bibliography"/>
+        <w:spacing w:after="0"/>
+        <w:ind w:left="720"/>
+        <w:rPr>
+          <w:noProof/>
+          <w:sz w:val="21"/>
+          <w:szCs w:val="21"/>
+        </w:rPr>
+      </w:pPr>
+      <w:r>
+        <w:rPr>
+          <w:noProof/>
+          <w:sz w:val="21"/>
+          <w:szCs w:val="21"/>
+          <w:lang w:val="fr-CA"/>
+        </w:rPr>
+        <w:t xml:space="preserve">_my_house/. </w:t>
+      </w:r>
+      <w:r>
+        <w:rPr>
+          <w:noProof/>
+          <w:sz w:val="21"/>
+          <w:szCs w:val="21"/>
+        </w:rPr>
+        <w:t>[Accessed 14 July 2016].</w:t>
+      </w:r>
+    </w:p>
+    <w:p>
+      <w:pPr>
+        <w:spacing w:after="0"/>
+        <w:rPr>
+          <w:lang w:val="en-US"/>
+        </w:rPr>
+      </w:pPr>
+    </w:p>
+    <w:p>
+      <w:pPr>
+        <w:pStyle w:val="Bibliography"/>
+        <w:spacing w:after="0"/>
+        <w:ind w:left="720" w:hanging="720"/>
+        <w:rPr>
+          <w:noProof/>
+          <w:sz w:val="21"/>
+          <w:szCs w:val="21"/>
+          <w:lang w:val="fr-CA"/>
+        </w:rPr>
+      </w:pPr>
+      <w:r>
+        <w:t>9.</w:t>
+      </w:r>
+      <w:r>
+        <w:rPr>
+          <w:noProof/>
+          <w:sz w:val="21"/>
+          <w:szCs w:val="21"/>
+        </w:rPr>
+        <w:t xml:space="preserve"> </w:t>
+      </w:r>
+      <w:r>
+        <w:rPr>
+          <w:noProof/>
+          <w:sz w:val="21"/>
+          <w:szCs w:val="21"/>
+        </w:rPr>
+        <w:tab/>
+      </w:r>
+      <w:r>
+        <w:rPr>
+          <w:noProof/>
+          <w:sz w:val="21"/>
+          <w:szCs w:val="21"/>
+        </w:rPr>
+        <w:t xml:space="preserve">P. Wolf and J.Jacobs, "GPS Technology and Human Psychological Research: A Methodological Proposal," 2010. [Online]. </w:t>
+      </w:r>
+      <w:r>
+        <w:rPr>
+          <w:noProof/>
+          <w:sz w:val="21"/>
+          <w:szCs w:val="21"/>
+          <w:lang w:val="fr-CA"/>
+        </w:rPr>
+        <w:t xml:space="preserve">Available: </w:t>
+      </w:r>
+      <w:r>
+        <w:rPr>
+          <w:noProof/>
+          <w:sz w:val="21"/>
+          <w:szCs w:val="21"/>
+          <w:lang w:val="fr-CA"/>
+        </w:rPr>
+        <w:t>https://www.researchgate.net/profile/Pedro_Wolf/publication/232075531_GPS_Technology_and_</w:t>
+      </w:r>
+    </w:p>
+    <w:p>
+      <w:pPr>
+        <w:pStyle w:val="Bibliography"/>
+        <w:spacing w:after="0"/>
+        <w:ind w:left="720"/>
+        <w:rPr>
+          <w:noProof/>
+          <w:sz w:val="21"/>
+          <w:szCs w:val="21"/>
+        </w:rPr>
+      </w:pPr>
+      <w:r>
+        <w:rPr>
+          <w:noProof/>
+          <w:sz w:val="21"/>
+          <w:szCs w:val="21"/>
+        </w:rPr>
+        <w:t>Human_Psychological_Research_A_Methodological_Proposal/links/09e4150757bbbe30f3000000.pdf. [Accessed 25 June 2016].</w:t>
+      </w:r>
+    </w:p>
+    <w:p>
+      <w:pPr>
+        <w:spacing w:after="0"/>
+        <w:rPr>
+          <w:lang w:val="en-US"/>
+        </w:rPr>
+      </w:pPr>
+    </w:p>
+    <w:p>
+      <w:pPr>
+        <w:pStyle w:val="Bibliography"/>
+        <w:spacing w:after="0"/>
+        <w:rPr>
+          <w:noProof/>
+          <w:sz w:val="21"/>
+          <w:szCs w:val="21"/>
+        </w:rPr>
+      </w:pPr>
+      <w:r>
+        <w:t>10.</w:t>
+      </w:r>
+      <w:r>
+        <w:rPr>
+          <w:noProof/>
+          <w:sz w:val="21"/>
+          <w:szCs w:val="21"/>
+        </w:rPr>
+        <w:t xml:space="preserve"> </w:t>
+      </w:r>
+      <w:r>
+        <w:rPr>
+          <w:noProof/>
+          <w:sz w:val="21"/>
+          <w:szCs w:val="21"/>
+        </w:rPr>
+        <w:tab/>
+      </w:r>
+      <w:r>
+        <w:rPr>
+          <w:noProof/>
+          <w:sz w:val="21"/>
+          <w:szCs w:val="21"/>
+        </w:rPr>
+        <w:t>H. V. Martin, C. Botella, A. Garcia-Palacios and J. Osma, "Virtual Reality Exposure in the Treatment</w:t>
+      </w:r>
+    </w:p>
+    <w:p>
+      <w:pPr>
+        <w:pStyle w:val="Bibliography"/>
+        <w:spacing w:after="0"/>
+        <w:ind w:left="720"/>
+      </w:pPr>
+      <w:r>
+        <w:rPr>
+          <w:noProof/>
+          <w:sz w:val="21"/>
+          <w:szCs w:val="21"/>
+        </w:rPr>
+        <w:t xml:space="preserve">of Panic Disorder With Agoraphobia: A Case Study (Vol 14)," January 2007. [Online]. </w:t>
+      </w:r>
+      <w:r>
+        <w:rPr>
+          <w:noProof/>
+          <w:sz w:val="21"/>
+          <w:szCs w:val="21"/>
+          <w:lang w:val="en-CA"/>
+        </w:rPr>
+        <w:t xml:space="preserve">Available: </w:t>
+      </w:r>
+      <w:r>
+        <w:rPr>
+          <w:noProof/>
+          <w:sz w:val="21"/>
+          <w:szCs w:val="21"/>
+          <w:lang w:val="en-CA"/>
+        </w:rPr>
+        <w:t>h</w:t>
+      </w:r>
+      <w:r>
+        <w:rPr>
+          <w:noProof/>
+          <w:sz w:val="21"/>
+          <w:szCs w:val="21"/>
+          <w:lang w:val="en-CA"/>
+        </w:rPr>
+        <w:t xml:space="preserve">ttp://ra.ocls.ca/ra/login.aspx?inst=conestoga&amp;url=http://search.ebscohost.com.eztest.ocls.ca/login.aspx?direct=true&amp;db=edselp&amp;AN=S1077722906001271&amp;site=eds-live&amp;scope=site. </w:t>
+      </w:r>
+      <w:r>
+        <w:rPr>
+          <w:noProof/>
+          <w:sz w:val="21"/>
+          <w:szCs w:val="21"/>
+        </w:rPr>
+        <w:t>[Accessed 10 July 2016].</w:t>
+      </w:r>
+      <w:bookmarkStart w:id="0" w:name="_GoBack"/>
+      <w:bookmarkEnd w:id="0"/>
+    </w:p>
     <w:sectPr>
       <w:pgSz w:w="12240" w:h="15840"/>
       <w:pgMar w:top="1440" w:right="1440" w:bottom="1440" w:left="1440" w:header="708" w:footer="708" w:gutter="0"/>
@@ -7127,6 +7448,29 @@
     </w:pPr>
     <w:rPr>
       <w:lang w:val="en-US"/>
+    </w:rPr>
+  </w:style>
+  <w:style w:type="character" w:styleId="Hyperlink">
+    <w:name w:val="Hyperlink"/>
+    <w:basedOn w:val="DefaultParagraphFont"/>
+    <w:uiPriority w:val="99"/>
+    <w:unhideWhenUsed/>
+    <w:rsid w:val="00CF5EB1"/>
+    <w:rPr>
+      <w:color w:val="0563C1" w:themeColor="hyperlink"/>
+      <w:u w:val="single"/>
+    </w:rPr>
+  </w:style>
+  <w:style w:type="character" w:styleId="FollowedHyperlink">
+    <w:name w:val="FollowedHyperlink"/>
+    <w:basedOn w:val="DefaultParagraphFont"/>
+    <w:uiPriority w:val="99"/>
+    <w:semiHidden/>
+    <w:unhideWhenUsed/>
+    <w:rsid w:val="00CF5EB1"/>
+    <w:rPr>
+      <w:color w:val="954F72" w:themeColor="followedHyperlink"/>
+      <w:u w:val="single"/>
     </w:rPr>
   </w:style>
 </w:styles>
@@ -7648,7 +7992,7 @@
 </file>
 
 <file path=customXml/itemProps1.xml><?xml version="1.0" encoding="utf-8"?>
-<ds:datastoreItem xmlns:ds="http://schemas.openxmlformats.org/officeDocument/2006/customXml" ds:itemID="{9A1EAE93-A4F7-4D43-B6E1-46C54C178AB7}">
+<ds:datastoreItem xmlns:ds="http://schemas.openxmlformats.org/officeDocument/2006/customXml" ds:itemID="{D3F618F6-60A9-4787-B763-2E637D25D17D}">
   <ds:schemaRefs>
     <ds:schemaRef ds:uri="http://schemas.openxmlformats.org/officeDocument/2006/bibliography"/>
   </ds:schemaRefs>

</xml_diff>